<commit_message>
Edited Tara Williams' dialogue tree.
</commit_message>
<xml_diff>
--- a/Dialogue Drafts/Dialogue Tree for Tara Williams.docx
+++ b/Dialogue Drafts/Dialogue Tree for Tara Williams.docx
@@ -4,210 +4,358 @@
   <w:body>
     <w:p>
       <w:r>
-        <w:t>Alex Option 1: Excuse me Madam, Do you know a Miss Tara Williams.</w:t>
-      </w:r>
-    </w:p>
-    <w:p>
-      <w:r>
-        <w:t>Felicity Jones: I might, who are you?!</w:t>
-      </w:r>
-    </w:p>
-    <w:p>
-      <w:r>
-        <w:t xml:space="preserve">Alex Option 1: I'm a special investigator on a mission to find information on Tara Williams. </w:t>
-      </w:r>
-    </w:p>
-    <w:p>
-      <w:r>
-        <w:t>It would be great if you could assist me. So how do you know Tara?</w:t>
+        <w:t>Dialogue tree for Tara Williams</w:t>
+      </w:r>
+    </w:p>
+    <w:p>
+      <w:r>
+        <w:t>NPC: Felicity Jones</w:t>
       </w:r>
     </w:p>
     <w:p/>
     <w:p>
-      <w:r>
-        <w:t>Alex Option 2: Felicity Jones. Tell me what you know about Tara Williams immediately.</w:t>
-      </w:r>
-    </w:p>
-    <w:p>
-      <w:r>
-        <w:t xml:space="preserve">Felicity Jones: Ha, she's too good looking and rich for you. *snickers* </w:t>
-      </w:r>
-      <w:proofErr w:type="gramStart"/>
-      <w:r>
-        <w:t>Who</w:t>
-      </w:r>
-      <w:proofErr w:type="gramEnd"/>
-      <w:r>
-        <w:t xml:space="preserve"> are you anyway? And what do you want with Tara?</w:t>
-      </w:r>
-    </w:p>
-    <w:p>
-      <w:r>
-        <w:t>Alex Option 2: No time for questions. How do you know Tara?</w:t>
+      <w:pPr>
+        <w:pStyle w:val="ListParagraph"/>
+        <w:numPr>
+          <w:ilvl w:val="0"/>
+          <w:numId w:val="1"/>
+        </w:numPr>
+      </w:pPr>
+      <w:r>
+        <w:t>Excuse me Madam,</w:t>
+      </w:r>
+      <w:r>
+        <w:t xml:space="preserve"> do you know a Miss Tara Williams?</w:t>
+      </w:r>
+    </w:p>
+    <w:p>
+      <w:r>
+        <w:t>I might, who are you?!</w:t>
+      </w:r>
+    </w:p>
+    <w:p>
+      <w:pPr>
+        <w:pStyle w:val="ListParagraph"/>
+        <w:numPr>
+          <w:ilvl w:val="0"/>
+          <w:numId w:val="1"/>
+        </w:numPr>
+      </w:pPr>
+      <w:r>
+        <w:t xml:space="preserve"> I'm a special investigator on a mission to fin</w:t>
+      </w:r>
+      <w:r>
+        <w:t>d information on Tara Williams. Could you help me?</w:t>
+      </w:r>
+    </w:p>
+    <w:p>
+      <w:r>
+        <w:t>I might be able to help you. What do you need?</w:t>
+      </w:r>
+    </w:p>
+    <w:p>
+      <w:r>
+        <w:rPr>
+          <w:b/>
+        </w:rPr>
+        <w:t>BOTH LEAD TO:</w:t>
+      </w:r>
+    </w:p>
+    <w:p>
+      <w:pPr>
+        <w:pStyle w:val="ListParagraph"/>
+        <w:numPr>
+          <w:ilvl w:val="0"/>
+          <w:numId w:val="2"/>
+        </w:numPr>
+      </w:pPr>
+      <w:r>
+        <w:t xml:space="preserve">Tell me what you know </w:t>
+      </w:r>
+      <w:r>
+        <w:t>about Tara Williams.</w:t>
+      </w:r>
+    </w:p>
+    <w:p>
+      <w:r>
+        <w:t>Ha, she's too good looki</w:t>
+      </w:r>
+      <w:r>
+        <w:t xml:space="preserve">ng and rich for you. </w:t>
+      </w:r>
+      <w:r>
+        <w:t>Who are you anyway? And what d</w:t>
+      </w:r>
+      <w:r>
+        <w:t>o you want with Tara?</w:t>
+      </w:r>
+    </w:p>
+    <w:p>
+      <w:pPr>
+        <w:pStyle w:val="ListParagraph"/>
+        <w:numPr>
+          <w:ilvl w:val="0"/>
+          <w:numId w:val="2"/>
+        </w:numPr>
+      </w:pPr>
+      <w:r>
+        <w:t>How do you know Tara?</w:t>
+      </w:r>
+    </w:p>
+    <w:p>
+      <w:r>
+        <w:t xml:space="preserve">I only just </w:t>
+      </w:r>
+      <w:r>
+        <w:t>met Tara through a mutual friend at a charity event last week. We</w:t>
+      </w:r>
+      <w:r>
+        <w:t xml:space="preserve"> were participating in a fundraiser.</w:t>
+      </w:r>
+    </w:p>
+    <w:p>
+      <w:pPr>
+        <w:rPr>
+          <w:b/>
+        </w:rPr>
+      </w:pPr>
+      <w:r>
+        <w:rPr>
+          <w:b/>
+        </w:rPr>
+        <w:t>1 LEADS TO:</w:t>
+      </w:r>
+    </w:p>
+    <w:p>
+      <w:pPr>
+        <w:pStyle w:val="ListParagraph"/>
+        <w:numPr>
+          <w:ilvl w:val="0"/>
+          <w:numId w:val="2"/>
+        </w:numPr>
+      </w:pPr>
+      <w:r>
+        <w:t>How would you describe Tara?</w:t>
+      </w:r>
+    </w:p>
+    <w:p>
+      <w:r>
+        <w:t>Well she's a Williams. You know them right? Wealthiest family in the city. They'r</w:t>
+      </w:r>
+      <w:r>
+        <w:t>e always flaunting their wealth and</w:t>
+      </w:r>
+      <w:r>
+        <w:t xml:space="preserve"> like to spend big</w:t>
+      </w:r>
+      <w:r>
+        <w:t>. Tara’s no different. What’s ironic is no amount of money can save health or get them out of this polluted planet.</w:t>
+      </w:r>
+    </w:p>
+    <w:p>
+      <w:pPr>
+        <w:pStyle w:val="ListParagraph"/>
+        <w:numPr>
+          <w:ilvl w:val="0"/>
+          <w:numId w:val="2"/>
+        </w:numPr>
+      </w:pPr>
+      <w:r>
+        <w:t>What kind of impression did you get when you met her?</w:t>
+      </w:r>
+    </w:p>
+    <w:p>
+      <w:r>
+        <w:t>She’s a Williams, you should already know what she’s like. Wealthy, popular and basically has the world at her hand. What’s surprising is the amount of charity work she does.</w:t>
       </w:r>
     </w:p>
     <w:p/>
     <w:p>
-      <w:r>
-        <w:t xml:space="preserve">Felicity Jones: I only just met Tara through a friend of ours at a charity event last week. </w:t>
-      </w:r>
-    </w:p>
-    <w:p>
-      <w:r>
-        <w:t>Alex: Oh really?</w:t>
-      </w:r>
-    </w:p>
-    <w:p>
-      <w:r>
-        <w:t xml:space="preserve">Felicity Jones: Yeah we were participating in fundraiser. </w:t>
-      </w:r>
-    </w:p>
-    <w:p/>
-    <w:p>
-      <w:r>
-        <w:t>Alex Option 1: How would you describe Tara?</w:t>
-      </w:r>
-    </w:p>
-    <w:p>
-      <w:r>
-        <w:t xml:space="preserve">Felicity Jones: Well she's a Williams. You know them right? </w:t>
-      </w:r>
-      <w:proofErr w:type="gramStart"/>
-      <w:r>
-        <w:t>Wealthiest family in the city.</w:t>
-      </w:r>
-      <w:proofErr w:type="gramEnd"/>
-      <w:r>
-        <w:t xml:space="preserve"> They're always flaunting their wealth, like to spend big</w:t>
-      </w:r>
-    </w:p>
-    <w:p>
-      <w:proofErr w:type="gramStart"/>
-      <w:r>
-        <w:t>and</w:t>
-      </w:r>
-      <w:proofErr w:type="gramEnd"/>
-      <w:r>
-        <w:t xml:space="preserve"> Tara is no different. You know </w:t>
-      </w:r>
-      <w:proofErr w:type="spellStart"/>
-      <w:r>
-        <w:t>whats</w:t>
-      </w:r>
-      <w:proofErr w:type="spellEnd"/>
-      <w:r>
-        <w:t xml:space="preserve"> ironic though? No amount of money can make you immune to diseases, or buy the remaining of Earth's precious resources.</w:t>
-      </w:r>
-    </w:p>
-    <w:p>
-      <w:r>
-        <w:t>Or, get them out of this polluted shit hole, that's for sure.</w:t>
-      </w:r>
-    </w:p>
-    <w:p>
-      <w:r>
-        <w:t>Alex: What do you mean?</w:t>
-      </w:r>
-    </w:p>
-    <w:p>
-      <w:r>
-        <w:t xml:space="preserve">Felicity Jones: Are you kidding me? Look around you. Everything is polluted, diseased, and the majority of us can't even get a </w:t>
-      </w:r>
-      <w:proofErr w:type="spellStart"/>
-      <w:r>
-        <w:t>nutrious</w:t>
-      </w:r>
-      <w:proofErr w:type="spellEnd"/>
-      <w:r>
-        <w:t xml:space="preserve"> meal these days.</w:t>
-      </w:r>
-    </w:p>
-    <w:p>
-      <w:r>
-        <w:t xml:space="preserve">I heard they're sending people to that new planet now. It's supposed to be clean, and they never go hungry there. Thank god it's supposed to be a fair process. </w:t>
-      </w:r>
-    </w:p>
-    <w:p>
-      <w:r>
-        <w:t>No one can buy their way there. I'm still waiting to hear back from them. My application's been there for a few months now.</w:t>
-      </w:r>
-    </w:p>
-    <w:p/>
-    <w:p>
-      <w:r>
-        <w:t>Alex Option 2: Hm...</w:t>
-      </w:r>
-      <w:proofErr w:type="gramStart"/>
-      <w:r>
-        <w:t>tell</w:t>
-      </w:r>
-      <w:proofErr w:type="gramEnd"/>
-      <w:r>
-        <w:t xml:space="preserve"> me more about the fundraiser</w:t>
-      </w:r>
-    </w:p>
-    <w:p>
-      <w:r>
+      <w:pPr>
+        <w:rPr>
+          <w:b/>
+        </w:rPr>
+      </w:pPr>
+      <w:r>
+        <w:rPr>
+          <w:b/>
+        </w:rPr>
+        <w:t>3 LEADS TO:</w:t>
+      </w:r>
+    </w:p>
+    <w:p>
+      <w:pPr>
+        <w:pStyle w:val="ListParagraph"/>
+        <w:numPr>
+          <w:ilvl w:val="0"/>
+          <w:numId w:val="2"/>
+        </w:numPr>
+      </w:pPr>
+      <w:r>
+        <w:t>What do you mean?</w:t>
+      </w:r>
+    </w:p>
+    <w:p>
+      <w:r>
+        <w:t>Look around you, this place is in shambles. Everyone is sick or diseased. You can’t even get a nutritious meal nowadays. I’ve already applied for Evandria but I’m still waiting to hear back from them.</w:t>
+      </w:r>
+    </w:p>
+    <w:p>
+      <w:pPr>
+        <w:pStyle w:val="ListParagraph"/>
+        <w:numPr>
+          <w:ilvl w:val="0"/>
+          <w:numId w:val="2"/>
+        </w:numPr>
+      </w:pPr>
+      <w:r>
+        <w:t>Is she involved with anyone?</w:t>
+      </w:r>
+    </w:p>
+    <w:p>
+      <w:r>
+        <w:t>Do you mean romantically, or with the mob? Either way, I wouldn’t know. I only did just meet her last week.</w:t>
+      </w:r>
+    </w:p>
+    <w:p>
+      <w:pPr>
+        <w:rPr>
+          <w:b/>
+        </w:rPr>
+      </w:pPr>
+      <w:r>
+        <w:rPr>
+          <w:b/>
+        </w:rPr>
         <w:lastRenderedPageBreak/>
-        <w:t xml:space="preserve">Felicity Jones: Well it was raising funds for all the orphan children in the city. Tara seemed like she wanted to help those poor homeless kids. One of the kids from the shelter Tommy was there. Let me show you some pictures from the event. </w:t>
-      </w:r>
-    </w:p>
-    <w:p>
-      <w:r>
-        <w:t>Alex: Hm...Let me see that. *The date says 10:00am on the 11/11/2048.* (&lt;---this is the clue)</w:t>
-      </w:r>
-    </w:p>
-    <w:p>
-      <w:r>
-        <w:t xml:space="preserve">Felicity Jones: Can I have my phone back now? Look, I really shouldn't be talking to </w:t>
-      </w:r>
-      <w:proofErr w:type="gramStart"/>
-      <w:r>
-        <w:t>you,</w:t>
-      </w:r>
-      <w:proofErr w:type="gramEnd"/>
-      <w:r>
-        <w:t xml:space="preserve"> I hardly know who you are. I </w:t>
-      </w:r>
-      <w:proofErr w:type="spellStart"/>
-      <w:r>
-        <w:t>gotta</w:t>
-      </w:r>
-      <w:proofErr w:type="spellEnd"/>
-      <w:r>
-        <w:t xml:space="preserve"> go now.</w:t>
-      </w:r>
-    </w:p>
-    <w:p/>
-    <w:p>
-      <w:r>
-        <w:t>Alex Option 3: Do you know if she is involved with anyone?</w:t>
-      </w:r>
-    </w:p>
-    <w:p>
-      <w:r>
-        <w:t xml:space="preserve">Felicity Jones: What? </w:t>
-      </w:r>
-      <w:proofErr w:type="gramStart"/>
-      <w:r>
-        <w:t>Romantically or like the mob?</w:t>
-      </w:r>
-      <w:proofErr w:type="gramEnd"/>
-      <w:r>
-        <w:t xml:space="preserve"> I wouldn't know. Like I said, I only just met her at the fundraiser last week.</w:t>
-      </w:r>
-    </w:p>
-    <w:p>
-      <w:r>
-        <w:t>-&gt; can go back to option 2: or</w:t>
-      </w:r>
-    </w:p>
-    <w:p>
-      <w:r>
-        <w:t>Alex: Right. Thanks.</w:t>
+        <w:t>2 LEADS TO:</w:t>
+      </w:r>
+    </w:p>
+    <w:p>
+      <w:pPr>
+        <w:pStyle w:val="ListParagraph"/>
+        <w:numPr>
+          <w:ilvl w:val="0"/>
+          <w:numId w:val="2"/>
+        </w:numPr>
+      </w:pPr>
+      <w:r>
+        <w:t>Tell me more about this fundraiser?</w:t>
+      </w:r>
+    </w:p>
+    <w:p>
+      <w:r>
+        <w:t>Well it was raising funds for all the orphan children in the city. Tara seemed like she wanted to</w:t>
+      </w:r>
+      <w:r>
+        <w:t xml:space="preserve"> help those poor homeless kids.</w:t>
+      </w:r>
+    </w:p>
+    <w:p>
+      <w:pPr>
+        <w:pStyle w:val="ListParagraph"/>
+        <w:numPr>
+          <w:ilvl w:val="0"/>
+          <w:numId w:val="2"/>
+        </w:numPr>
+      </w:pPr>
+      <w:r>
+        <w:t>What did she do at this fundraiser?</w:t>
+      </w:r>
+    </w:p>
+    <w:p>
+      <w:pPr>
+        <w:rPr>
+          <w:color w:val="FF0000"/>
+        </w:rPr>
+      </w:pPr>
+      <w:r>
+        <w:rPr>
+          <w:color w:val="FF0000"/>
+        </w:rPr>
+        <w:t xml:space="preserve">We just spent a day with the orphans of the city and raised funds for them. </w:t>
+      </w:r>
+      <w:r>
+        <w:rPr>
+          <w:color w:val="FF0000"/>
+        </w:rPr>
+        <w:t xml:space="preserve">One of the kids from the shelter </w:t>
+      </w:r>
+      <w:r>
+        <w:rPr>
+          <w:color w:val="FF0000"/>
+        </w:rPr>
+        <w:t>Tom was there</w:t>
+      </w:r>
+      <w:r>
+        <w:rPr>
+          <w:color w:val="FF0000"/>
+        </w:rPr>
+        <w:t>, and Tara was absolutely in love with him</w:t>
+      </w:r>
+      <w:r>
+        <w:rPr>
+          <w:color w:val="FF0000"/>
+        </w:rPr>
+        <w:t>. Here’s a photo of the event.</w:t>
+      </w:r>
+    </w:p>
+    <w:p>
+      <w:pPr>
+        <w:rPr>
+          <w:color w:val="FF0000"/>
+        </w:rPr>
+      </w:pPr>
+      <w:r>
+        <w:rPr>
+          <w:color w:val="FF0000"/>
+        </w:rPr>
+        <w:t>THIS IS THE CLUE.</w:t>
+      </w:r>
+    </w:p>
+    <w:p>
+      <w:pPr>
+        <w:pStyle w:val="ListParagraph"/>
+        <w:numPr>
+          <w:ilvl w:val="0"/>
+          <w:numId w:val="3"/>
+        </w:numPr>
+      </w:pPr>
+      <w:r>
+        <w:t>Clue added: Tara was at a charity event on 11/11/2048 at 10am.</w:t>
+      </w:r>
+    </w:p>
+    <w:p>
+      <w:pPr>
+        <w:rPr>
+          <w:b/>
+        </w:rPr>
+      </w:pPr>
+      <w:r>
+        <w:rPr>
+          <w:b/>
+        </w:rPr>
+        <w:t xml:space="preserve">4, </w:t>
       </w:r>
       <w:bookmarkStart w:id="0" w:name="_GoBack"/>
       <w:bookmarkEnd w:id="0"/>
+      <w:r>
+        <w:rPr>
+          <w:b/>
+        </w:rPr>
+        <w:t xml:space="preserve">5, 6, 7, 8 </w:t>
+      </w:r>
+      <w:r>
+        <w:rPr>
+          <w:b/>
+        </w:rPr>
+        <w:t>LEADS TO:</w:t>
+      </w:r>
+    </w:p>
+    <w:p>
+      <w:r>
+        <w:t>Alright, thank you for your help!</w:t>
+      </w:r>
     </w:p>
     <w:sectPr>
       <w:pgSz w:w="11906" w:h="16838"/>
@@ -217,6 +365,334 @@
     </w:sectPr>
   </w:body>
 </w:document>
+</file>
+
+<file path=word/numbering.xml><?xml version="1.0" encoding="utf-8"?>
+<w:numbering xmlns:wpc="http://schemas.microsoft.com/office/word/2010/wordprocessingCanvas" xmlns:mc="http://schemas.openxmlformats.org/markup-compatibility/2006" xmlns:o="urn:schemas-microsoft-com:office:office" xmlns:r="http://schemas.openxmlformats.org/officeDocument/2006/relationships" xmlns:m="http://schemas.openxmlformats.org/officeDocument/2006/math" xmlns:v="urn:schemas-microsoft-com:vml" xmlns:wp14="http://schemas.microsoft.com/office/word/2010/wordprocessingDrawing" xmlns:wp="http://schemas.openxmlformats.org/drawingml/2006/wordprocessingDrawing" xmlns:w10="urn:schemas-microsoft-com:office:word" xmlns:w="http://schemas.openxmlformats.org/wordprocessingml/2006/main" xmlns:w14="http://schemas.microsoft.com/office/word/2010/wordml" xmlns:wpg="http://schemas.microsoft.com/office/word/2010/wordprocessingGroup" xmlns:wpi="http://schemas.microsoft.com/office/word/2010/wordprocessingInk" xmlns:wne="http://schemas.microsoft.com/office/word/2006/wordml" xmlns:wps="http://schemas.microsoft.com/office/word/2010/wordprocessingShape" mc:Ignorable="w14 wp14">
+  <w:abstractNum w:abstractNumId="0">
+    <w:nsid w:val="03E1715A"/>
+    <w:multiLevelType w:val="hybridMultilevel"/>
+    <w:tmpl w:val="DD0E04FE"/>
+    <w:lvl w:ilvl="0" w:tplc="1409000F">
+      <w:start w:val="1"/>
+      <w:numFmt w:val="decimal"/>
+      <w:lvlText w:val="%1."/>
+      <w:lvlJc w:val="left"/>
+      <w:pPr>
+        <w:ind w:left="720" w:hanging="360"/>
+      </w:pPr>
+      <w:rPr>
+        <w:rFonts w:hint="default"/>
+      </w:rPr>
+    </w:lvl>
+    <w:lvl w:ilvl="1" w:tplc="14090019" w:tentative="1">
+      <w:start w:val="1"/>
+      <w:numFmt w:val="lowerLetter"/>
+      <w:lvlText w:val="%2."/>
+      <w:lvlJc w:val="left"/>
+      <w:pPr>
+        <w:ind w:left="1440" w:hanging="360"/>
+      </w:pPr>
+    </w:lvl>
+    <w:lvl w:ilvl="2" w:tplc="1409001B" w:tentative="1">
+      <w:start w:val="1"/>
+      <w:numFmt w:val="lowerRoman"/>
+      <w:lvlText w:val="%3."/>
+      <w:lvlJc w:val="right"/>
+      <w:pPr>
+        <w:ind w:left="2160" w:hanging="180"/>
+      </w:pPr>
+    </w:lvl>
+    <w:lvl w:ilvl="3" w:tplc="1409000F" w:tentative="1">
+      <w:start w:val="1"/>
+      <w:numFmt w:val="decimal"/>
+      <w:lvlText w:val="%4."/>
+      <w:lvlJc w:val="left"/>
+      <w:pPr>
+        <w:ind w:left="2880" w:hanging="360"/>
+      </w:pPr>
+    </w:lvl>
+    <w:lvl w:ilvl="4" w:tplc="14090019" w:tentative="1">
+      <w:start w:val="1"/>
+      <w:numFmt w:val="lowerLetter"/>
+      <w:lvlText w:val="%5."/>
+      <w:lvlJc w:val="left"/>
+      <w:pPr>
+        <w:ind w:left="3600" w:hanging="360"/>
+      </w:pPr>
+    </w:lvl>
+    <w:lvl w:ilvl="5" w:tplc="1409001B" w:tentative="1">
+      <w:start w:val="1"/>
+      <w:numFmt w:val="lowerRoman"/>
+      <w:lvlText w:val="%6."/>
+      <w:lvlJc w:val="right"/>
+      <w:pPr>
+        <w:ind w:left="4320" w:hanging="180"/>
+      </w:pPr>
+    </w:lvl>
+    <w:lvl w:ilvl="6" w:tplc="1409000F" w:tentative="1">
+      <w:start w:val="1"/>
+      <w:numFmt w:val="decimal"/>
+      <w:lvlText w:val="%7."/>
+      <w:lvlJc w:val="left"/>
+      <w:pPr>
+        <w:ind w:left="5040" w:hanging="360"/>
+      </w:pPr>
+    </w:lvl>
+    <w:lvl w:ilvl="7" w:tplc="14090019" w:tentative="1">
+      <w:start w:val="1"/>
+      <w:numFmt w:val="lowerLetter"/>
+      <w:lvlText w:val="%8."/>
+      <w:lvlJc w:val="left"/>
+      <w:pPr>
+        <w:ind w:left="5760" w:hanging="360"/>
+      </w:pPr>
+    </w:lvl>
+    <w:lvl w:ilvl="8" w:tplc="1409001B" w:tentative="1">
+      <w:start w:val="1"/>
+      <w:numFmt w:val="lowerRoman"/>
+      <w:lvlText w:val="%9."/>
+      <w:lvlJc w:val="right"/>
+      <w:pPr>
+        <w:ind w:left="6480" w:hanging="180"/>
+      </w:pPr>
+    </w:lvl>
+  </w:abstractNum>
+  <w:abstractNum w:abstractNumId="1">
+    <w:nsid w:val="15D82643"/>
+    <w:multiLevelType w:val="hybridMultilevel"/>
+    <w:tmpl w:val="3880D432"/>
+    <w:lvl w:ilvl="0" w:tplc="1409000D">
+      <w:start w:val="1"/>
+      <w:numFmt w:val="bullet"/>
+      <w:lvlText w:val=""/>
+      <w:lvlJc w:val="left"/>
+      <w:pPr>
+        <w:ind w:left="1485" w:hanging="360"/>
+      </w:pPr>
+      <w:rPr>
+        <w:rFonts w:ascii="Wingdings" w:hAnsi="Wingdings" w:hint="default"/>
+      </w:rPr>
+    </w:lvl>
+    <w:lvl w:ilvl="1" w:tplc="14090003" w:tentative="1">
+      <w:start w:val="1"/>
+      <w:numFmt w:val="bullet"/>
+      <w:lvlText w:val="o"/>
+      <w:lvlJc w:val="left"/>
+      <w:pPr>
+        <w:ind w:left="2205" w:hanging="360"/>
+      </w:pPr>
+      <w:rPr>
+        <w:rFonts w:ascii="Courier New" w:hAnsi="Courier New" w:cs="Courier New" w:hint="default"/>
+      </w:rPr>
+    </w:lvl>
+    <w:lvl w:ilvl="2" w:tplc="14090005" w:tentative="1">
+      <w:start w:val="1"/>
+      <w:numFmt w:val="bullet"/>
+      <w:lvlText w:val=""/>
+      <w:lvlJc w:val="left"/>
+      <w:pPr>
+        <w:ind w:left="2925" w:hanging="360"/>
+      </w:pPr>
+      <w:rPr>
+        <w:rFonts w:ascii="Wingdings" w:hAnsi="Wingdings" w:hint="default"/>
+      </w:rPr>
+    </w:lvl>
+    <w:lvl w:ilvl="3" w:tplc="14090001" w:tentative="1">
+      <w:start w:val="1"/>
+      <w:numFmt w:val="bullet"/>
+      <w:lvlText w:val=""/>
+      <w:lvlJc w:val="left"/>
+      <w:pPr>
+        <w:ind w:left="3645" w:hanging="360"/>
+      </w:pPr>
+      <w:rPr>
+        <w:rFonts w:ascii="Symbol" w:hAnsi="Symbol" w:hint="default"/>
+      </w:rPr>
+    </w:lvl>
+    <w:lvl w:ilvl="4" w:tplc="14090003" w:tentative="1">
+      <w:start w:val="1"/>
+      <w:numFmt w:val="bullet"/>
+      <w:lvlText w:val="o"/>
+      <w:lvlJc w:val="left"/>
+      <w:pPr>
+        <w:ind w:left="4365" w:hanging="360"/>
+      </w:pPr>
+      <w:rPr>
+        <w:rFonts w:ascii="Courier New" w:hAnsi="Courier New" w:cs="Courier New" w:hint="default"/>
+      </w:rPr>
+    </w:lvl>
+    <w:lvl w:ilvl="5" w:tplc="14090005" w:tentative="1">
+      <w:start w:val="1"/>
+      <w:numFmt w:val="bullet"/>
+      <w:lvlText w:val=""/>
+      <w:lvlJc w:val="left"/>
+      <w:pPr>
+        <w:ind w:left="5085" w:hanging="360"/>
+      </w:pPr>
+      <w:rPr>
+        <w:rFonts w:ascii="Wingdings" w:hAnsi="Wingdings" w:hint="default"/>
+      </w:rPr>
+    </w:lvl>
+    <w:lvl w:ilvl="6" w:tplc="14090001" w:tentative="1">
+      <w:start w:val="1"/>
+      <w:numFmt w:val="bullet"/>
+      <w:lvlText w:val=""/>
+      <w:lvlJc w:val="left"/>
+      <w:pPr>
+        <w:ind w:left="5805" w:hanging="360"/>
+      </w:pPr>
+      <w:rPr>
+        <w:rFonts w:ascii="Symbol" w:hAnsi="Symbol" w:hint="default"/>
+      </w:rPr>
+    </w:lvl>
+    <w:lvl w:ilvl="7" w:tplc="14090003" w:tentative="1">
+      <w:start w:val="1"/>
+      <w:numFmt w:val="bullet"/>
+      <w:lvlText w:val="o"/>
+      <w:lvlJc w:val="left"/>
+      <w:pPr>
+        <w:ind w:left="6525" w:hanging="360"/>
+      </w:pPr>
+      <w:rPr>
+        <w:rFonts w:ascii="Courier New" w:hAnsi="Courier New" w:cs="Courier New" w:hint="default"/>
+      </w:rPr>
+    </w:lvl>
+    <w:lvl w:ilvl="8" w:tplc="14090005" w:tentative="1">
+      <w:start w:val="1"/>
+      <w:numFmt w:val="bullet"/>
+      <w:lvlText w:val=""/>
+      <w:lvlJc w:val="left"/>
+      <w:pPr>
+        <w:ind w:left="7245" w:hanging="360"/>
+      </w:pPr>
+      <w:rPr>
+        <w:rFonts w:ascii="Wingdings" w:hAnsi="Wingdings" w:hint="default"/>
+      </w:rPr>
+    </w:lvl>
+  </w:abstractNum>
+  <w:abstractNum w:abstractNumId="2">
+    <w:nsid w:val="64D17EF1"/>
+    <w:multiLevelType w:val="hybridMultilevel"/>
+    <w:tmpl w:val="D1EABA56"/>
+    <w:lvl w:ilvl="0" w:tplc="5E38180C">
+      <w:numFmt w:val="bullet"/>
+      <w:lvlText w:val="-"/>
+      <w:lvlJc w:val="left"/>
+      <w:pPr>
+        <w:ind w:left="720" w:hanging="360"/>
+      </w:pPr>
+      <w:rPr>
+        <w:rFonts w:ascii="Calibri" w:eastAsiaTheme="minorEastAsia" w:hAnsi="Calibri" w:cs="Calibri" w:hint="default"/>
+      </w:rPr>
+    </w:lvl>
+    <w:lvl w:ilvl="1" w:tplc="14090003" w:tentative="1">
+      <w:start w:val="1"/>
+      <w:numFmt w:val="bullet"/>
+      <w:lvlText w:val="o"/>
+      <w:lvlJc w:val="left"/>
+      <w:pPr>
+        <w:ind w:left="1440" w:hanging="360"/>
+      </w:pPr>
+      <w:rPr>
+        <w:rFonts w:ascii="Courier New" w:hAnsi="Courier New" w:cs="Courier New" w:hint="default"/>
+      </w:rPr>
+    </w:lvl>
+    <w:lvl w:ilvl="2" w:tplc="14090005" w:tentative="1">
+      <w:start w:val="1"/>
+      <w:numFmt w:val="bullet"/>
+      <w:lvlText w:val=""/>
+      <w:lvlJc w:val="left"/>
+      <w:pPr>
+        <w:ind w:left="2160" w:hanging="360"/>
+      </w:pPr>
+      <w:rPr>
+        <w:rFonts w:ascii="Wingdings" w:hAnsi="Wingdings" w:hint="default"/>
+      </w:rPr>
+    </w:lvl>
+    <w:lvl w:ilvl="3" w:tplc="14090001" w:tentative="1">
+      <w:start w:val="1"/>
+      <w:numFmt w:val="bullet"/>
+      <w:lvlText w:val=""/>
+      <w:lvlJc w:val="left"/>
+      <w:pPr>
+        <w:ind w:left="2880" w:hanging="360"/>
+      </w:pPr>
+      <w:rPr>
+        <w:rFonts w:ascii="Symbol" w:hAnsi="Symbol" w:hint="default"/>
+      </w:rPr>
+    </w:lvl>
+    <w:lvl w:ilvl="4" w:tplc="14090003" w:tentative="1">
+      <w:start w:val="1"/>
+      <w:numFmt w:val="bullet"/>
+      <w:lvlText w:val="o"/>
+      <w:lvlJc w:val="left"/>
+      <w:pPr>
+        <w:ind w:left="3600" w:hanging="360"/>
+      </w:pPr>
+      <w:rPr>
+        <w:rFonts w:ascii="Courier New" w:hAnsi="Courier New" w:cs="Courier New" w:hint="default"/>
+      </w:rPr>
+    </w:lvl>
+    <w:lvl w:ilvl="5" w:tplc="14090005" w:tentative="1">
+      <w:start w:val="1"/>
+      <w:numFmt w:val="bullet"/>
+      <w:lvlText w:val=""/>
+      <w:lvlJc w:val="left"/>
+      <w:pPr>
+        <w:ind w:left="4320" w:hanging="360"/>
+      </w:pPr>
+      <w:rPr>
+        <w:rFonts w:ascii="Wingdings" w:hAnsi="Wingdings" w:hint="default"/>
+      </w:rPr>
+    </w:lvl>
+    <w:lvl w:ilvl="6" w:tplc="14090001" w:tentative="1">
+      <w:start w:val="1"/>
+      <w:numFmt w:val="bullet"/>
+      <w:lvlText w:val=""/>
+      <w:lvlJc w:val="left"/>
+      <w:pPr>
+        <w:ind w:left="5040" w:hanging="360"/>
+      </w:pPr>
+      <w:rPr>
+        <w:rFonts w:ascii="Symbol" w:hAnsi="Symbol" w:hint="default"/>
+      </w:rPr>
+    </w:lvl>
+    <w:lvl w:ilvl="7" w:tplc="14090003" w:tentative="1">
+      <w:start w:val="1"/>
+      <w:numFmt w:val="bullet"/>
+      <w:lvlText w:val="o"/>
+      <w:lvlJc w:val="left"/>
+      <w:pPr>
+        <w:ind w:left="5760" w:hanging="360"/>
+      </w:pPr>
+      <w:rPr>
+        <w:rFonts w:ascii="Courier New" w:hAnsi="Courier New" w:cs="Courier New" w:hint="default"/>
+      </w:rPr>
+    </w:lvl>
+    <w:lvl w:ilvl="8" w:tplc="14090005" w:tentative="1">
+      <w:start w:val="1"/>
+      <w:numFmt w:val="bullet"/>
+      <w:lvlText w:val=""/>
+      <w:lvlJc w:val="left"/>
+      <w:pPr>
+        <w:ind w:left="6480" w:hanging="360"/>
+      </w:pPr>
+      <w:rPr>
+        <w:rFonts w:ascii="Wingdings" w:hAnsi="Wingdings" w:hint="default"/>
+      </w:rPr>
+    </w:lvl>
+  </w:abstractNum>
+  <w:num w:numId="1">
+    <w:abstractNumId w:val="2"/>
+  </w:num>
+  <w:num w:numId="2">
+    <w:abstractNumId w:val="0"/>
+  </w:num>
+  <w:num w:numId="3">
+    <w:abstractNumId w:val="1"/>
+  </w:num>
+</w:numbering>
 </file>
 
 <file path=word/styles.xml><?xml version="1.0" encoding="utf-8"?>
@@ -406,6 +882,17 @@
     <w:semiHidden/>
     <w:unhideWhenUsed/>
   </w:style>
+  <w:style w:type="paragraph" w:styleId="ListParagraph">
+    <w:name w:val="List Paragraph"/>
+    <w:basedOn w:val="Normal"/>
+    <w:uiPriority w:val="34"/>
+    <w:qFormat/>
+    <w:rsid w:val="00120F52"/>
+    <w:pPr>
+      <w:ind w:left="720"/>
+      <w:contextualSpacing/>
+    </w:pPr>
+  </w:style>
 </w:styles>
 </file>
 
@@ -595,6 +1082,17 @@
     <w:uiPriority w:val="99"/>
     <w:semiHidden/>
     <w:unhideWhenUsed/>
+  </w:style>
+  <w:style w:type="paragraph" w:styleId="ListParagraph">
+    <w:name w:val="List Paragraph"/>
+    <w:basedOn w:val="Normal"/>
+    <w:uiPriority w:val="34"/>
+    <w:qFormat/>
+    <w:rsid w:val="00120F52"/>
+    <w:pPr>
+      <w:ind w:left="720"/>
+      <w:contextualSpacing/>
+    </w:pPr>
   </w:style>
 </w:styles>
 </file>

</xml_diff>